<commit_message>
Functioneel ontwerp is af
Functioneel ontwerp is af. Voel je vrij om het te editen
</commit_message>
<xml_diff>
--- a/documentatie/Functioneel_ontwerp.docx
+++ b/documentatie/Functioneel_ontwerp.docx
@@ -14,7 +14,94 @@
     <w:p/>
     <w:p/>
     <w:p/>
-    <w:p/>
+    <w:p>
+      <w:r>
+        <w:rPr>
+          <w:noProof/>
+        </w:rPr>
+        <w:drawing>
+          <wp:anchor distT="0" distB="0" distL="114300" distR="114300" simplePos="0" relativeHeight="251659264" behindDoc="1" locked="0" layoutInCell="1" allowOverlap="1" wp14:anchorId="23DD3AA6" wp14:editId="1CF75D09">
+            <wp:simplePos x="0" y="0"/>
+            <wp:positionH relativeFrom="margin">
+              <wp:align>center</wp:align>
+            </wp:positionH>
+            <wp:positionV relativeFrom="paragraph">
+              <wp:posOffset>180975</wp:posOffset>
+            </wp:positionV>
+            <wp:extent cx="6468999" cy="4267200"/>
+            <wp:effectExtent l="133350" t="171450" r="141605" b="190500"/>
+            <wp:wrapNone/>
+            <wp:docPr id="1574230213" name="Afbeelding 3" descr="Afbeelding met Elektrisch blauw, blauw, schermopname, Lettertype&#10;&#10;Automatisch gegenereerde beschrijving"/>
+            <wp:cNvGraphicFramePr>
+              <a:graphicFrameLocks xmlns:a="http://schemas.openxmlformats.org/drawingml/2006/main" noChangeAspect="1"/>
+            </wp:cNvGraphicFramePr>
+            <a:graphic xmlns:a="http://schemas.openxmlformats.org/drawingml/2006/main">
+              <a:graphicData uri="http://schemas.openxmlformats.org/drawingml/2006/picture">
+                <pic:pic xmlns:pic="http://schemas.openxmlformats.org/drawingml/2006/picture">
+                  <pic:nvPicPr>
+                    <pic:cNvPr id="1574230213" name="Afbeelding 3" descr="Afbeelding met Elektrisch blauw, blauw, schermopname, Lettertype&#10;&#10;Automatisch gegenereerde beschrijving"/>
+                    <pic:cNvPicPr>
+                      <a:picLocks noChangeAspect="1" noChangeArrowheads="1"/>
+                    </pic:cNvPicPr>
+                  </pic:nvPicPr>
+                  <pic:blipFill>
+                    <a:blip r:embed="rId7">
+                      <a:extLst>
+                        <a:ext uri="{28A0092B-C50C-407E-A947-70E740481C1C}">
+                          <a14:useLocalDpi xmlns:a14="http://schemas.microsoft.com/office/drawing/2010/main" val="0"/>
+                        </a:ext>
+                      </a:extLst>
+                    </a:blip>
+                    <a:srcRect/>
+                    <a:stretch>
+                      <a:fillRect/>
+                    </a:stretch>
+                  </pic:blipFill>
+                  <pic:spPr bwMode="auto">
+                    <a:xfrm>
+                      <a:off x="0" y="0"/>
+                      <a:ext cx="6468999" cy="4267200"/>
+                    </a:xfrm>
+                    <a:prstGeom prst="ellipse">
+                      <a:avLst/>
+                    </a:prstGeom>
+                    <a:ln w="190500" cap="rnd">
+                      <a:solidFill>
+                        <a:srgbClr val="C8C6BD"/>
+                      </a:solidFill>
+                      <a:prstDash val="solid"/>
+                    </a:ln>
+                    <a:effectLst>
+                      <a:outerShdw blurRad="127000" algn="bl" rotWithShape="0">
+                        <a:srgbClr val="000000"/>
+                      </a:outerShdw>
+                    </a:effectLst>
+                    <a:scene3d>
+                      <a:camera prst="perspectiveFront" fov="5400000"/>
+                      <a:lightRig rig="threePt" dir="t">
+                        <a:rot lat="0" lon="0" rev="19200000"/>
+                      </a:lightRig>
+                    </a:scene3d>
+                    <a:sp3d extrusionH="25400">
+                      <a:bevelT w="304800" h="152400" prst="hardEdge"/>
+                      <a:extrusionClr>
+                        <a:srgbClr val="000000"/>
+                      </a:extrusionClr>
+                    </a:sp3d>
+                  </pic:spPr>
+                </pic:pic>
+              </a:graphicData>
+            </a:graphic>
+            <wp14:sizeRelH relativeFrom="margin">
+              <wp14:pctWidth>0</wp14:pctWidth>
+            </wp14:sizeRelH>
+            <wp14:sizeRelV relativeFrom="margin">
+              <wp14:pctHeight>0</wp14:pctHeight>
+            </wp14:sizeRelV>
+          </wp:anchor>
+        </w:drawing>
+      </w:r>
+    </w:p>
     <w:p/>
     <w:p/>
     <w:p/>
@@ -78,6 +165,15 @@
     </w:p>
     <w:sdt>
       <w:sdtPr>
+        <w:rPr>
+          <w:rFonts w:asciiTheme="minorHAnsi" w:eastAsiaTheme="minorHAnsi" w:hAnsiTheme="minorHAnsi" w:cstheme="minorBidi"/>
+          <w:color w:val="auto"/>
+          <w:kern w:val="2"/>
+          <w:sz w:val="22"/>
+          <w:szCs w:val="22"/>
+          <w:lang w:eastAsia="en-US"/>
+          <w14:ligatures w14:val="standardContextual"/>
+        </w:rPr>
         <w:id w:val="-1541581740"/>
         <w:docPartObj>
           <w:docPartGallery w:val="Table of Contents"/>
@@ -86,15 +182,8 @@
       </w:sdtPr>
       <w:sdtEndPr>
         <w:rPr>
-          <w:rFonts w:asciiTheme="minorHAnsi" w:eastAsiaTheme="minorHAnsi" w:hAnsiTheme="minorHAnsi" w:cstheme="minorBidi"/>
           <w:b/>
           <w:bCs/>
-          <w:color w:val="auto"/>
-          <w:kern w:val="2"/>
-          <w:sz w:val="22"/>
-          <w:szCs w:val="22"/>
-          <w:lang w:eastAsia="en-US"/>
-          <w14:ligatures w14:val="standardContextual"/>
         </w:rPr>
       </w:sdtEndPr>
       <w:sdtContent>
@@ -127,7 +216,7 @@
           <w:r>
             <w:fldChar w:fldCharType="separate"/>
           </w:r>
-          <w:hyperlink w:anchor="_Toc149641295" w:history="1">
+          <w:hyperlink w:anchor="_Toc149836587" w:history="1">
             <w:r>
               <w:rPr>
                 <w:rStyle w:val="Hyperlink"/>
@@ -154,7 +243,7 @@
                 <w:noProof/>
                 <w:webHidden/>
               </w:rPr>
-              <w:instrText xml:space="preserve"> PAGEREF _Toc149641295 \h </w:instrText>
+              <w:instrText xml:space="preserve"> PAGEREF _Toc149836587 \h </w:instrText>
             </w:r>
             <w:r>
               <w:rPr>
@@ -197,7 +286,7 @@
               <w:lang w:eastAsia="nl-NL"/>
             </w:rPr>
           </w:pPr>
-          <w:hyperlink w:anchor="_Toc149641296" w:history="1">
+          <w:hyperlink w:anchor="_Toc149836588" w:history="1">
             <w:r>
               <w:rPr>
                 <w:rStyle w:val="Hyperlink"/>
@@ -224,7 +313,7 @@
                 <w:noProof/>
                 <w:webHidden/>
               </w:rPr>
-              <w:instrText xml:space="preserve"> PAGEREF _Toc149641296 \h </w:instrText>
+              <w:instrText xml:space="preserve"> PAGEREF _Toc149836588 \h </w:instrText>
             </w:r>
             <w:r>
               <w:rPr>
@@ -245,6 +334,626 @@
                 <w:webHidden/>
               </w:rPr>
               <w:t>4</w:t>
+            </w:r>
+            <w:r>
+              <w:rPr>
+                <w:noProof/>
+                <w:webHidden/>
+              </w:rPr>
+              <w:fldChar w:fldCharType="end"/>
+            </w:r>
+          </w:hyperlink>
+        </w:p>
+        <w:p>
+          <w:pPr>
+            <w:pStyle w:val="Inhopg1"/>
+            <w:tabs>
+              <w:tab w:val="right" w:leader="dot" w:pos="9062"/>
+            </w:tabs>
+            <w:rPr>
+              <w:rFonts w:eastAsiaTheme="minorEastAsia"/>
+              <w:noProof/>
+              <w:lang w:eastAsia="nl-NL"/>
+            </w:rPr>
+          </w:pPr>
+          <w:hyperlink w:anchor="_Toc149836589" w:history="1">
+            <w:r>
+              <w:rPr>
+                <w:rStyle w:val="Hyperlink"/>
+                <w:noProof/>
+              </w:rPr>
+              <w:t>Functionele vereisten</w:t>
+            </w:r>
+            <w:r>
+              <w:rPr>
+                <w:noProof/>
+                <w:webHidden/>
+              </w:rPr>
+              <w:tab/>
+            </w:r>
+            <w:r>
+              <w:rPr>
+                <w:noProof/>
+                <w:webHidden/>
+              </w:rPr>
+              <w:fldChar w:fldCharType="begin"/>
+            </w:r>
+            <w:r>
+              <w:rPr>
+                <w:noProof/>
+                <w:webHidden/>
+              </w:rPr>
+              <w:instrText xml:space="preserve"> PAGEREF _Toc149836589 \h </w:instrText>
+            </w:r>
+            <w:r>
+              <w:rPr>
+                <w:noProof/>
+                <w:webHidden/>
+              </w:rPr>
+            </w:r>
+            <w:r>
+              <w:rPr>
+                <w:noProof/>
+                <w:webHidden/>
+              </w:rPr>
+              <w:fldChar w:fldCharType="separate"/>
+            </w:r>
+            <w:r>
+              <w:rPr>
+                <w:noProof/>
+                <w:webHidden/>
+              </w:rPr>
+              <w:t>5</w:t>
+            </w:r>
+            <w:r>
+              <w:rPr>
+                <w:noProof/>
+                <w:webHidden/>
+              </w:rPr>
+              <w:fldChar w:fldCharType="end"/>
+            </w:r>
+          </w:hyperlink>
+        </w:p>
+        <w:p>
+          <w:pPr>
+            <w:pStyle w:val="Inhopg2"/>
+            <w:tabs>
+              <w:tab w:val="right" w:leader="dot" w:pos="9062"/>
+            </w:tabs>
+            <w:rPr>
+              <w:noProof/>
+            </w:rPr>
+          </w:pPr>
+          <w:hyperlink w:anchor="_Toc149836590" w:history="1">
+            <w:r>
+              <w:rPr>
+                <w:rStyle w:val="Hyperlink"/>
+                <w:noProof/>
+              </w:rPr>
+              <w:t>Inloggen en Registreren</w:t>
+            </w:r>
+            <w:r>
+              <w:rPr>
+                <w:noProof/>
+                <w:webHidden/>
+              </w:rPr>
+              <w:tab/>
+            </w:r>
+            <w:r>
+              <w:rPr>
+                <w:noProof/>
+                <w:webHidden/>
+              </w:rPr>
+              <w:fldChar w:fldCharType="begin"/>
+            </w:r>
+            <w:r>
+              <w:rPr>
+                <w:noProof/>
+                <w:webHidden/>
+              </w:rPr>
+              <w:instrText xml:space="preserve"> PAGEREF _Toc149836590 \h </w:instrText>
+            </w:r>
+            <w:r>
+              <w:rPr>
+                <w:noProof/>
+                <w:webHidden/>
+              </w:rPr>
+            </w:r>
+            <w:r>
+              <w:rPr>
+                <w:noProof/>
+                <w:webHidden/>
+              </w:rPr>
+              <w:fldChar w:fldCharType="separate"/>
+            </w:r>
+            <w:r>
+              <w:rPr>
+                <w:noProof/>
+                <w:webHidden/>
+              </w:rPr>
+              <w:t>5</w:t>
+            </w:r>
+            <w:r>
+              <w:rPr>
+                <w:noProof/>
+                <w:webHidden/>
+              </w:rPr>
+              <w:fldChar w:fldCharType="end"/>
+            </w:r>
+          </w:hyperlink>
+        </w:p>
+        <w:p>
+          <w:pPr>
+            <w:pStyle w:val="Inhopg2"/>
+            <w:tabs>
+              <w:tab w:val="right" w:leader="dot" w:pos="9062"/>
+            </w:tabs>
+            <w:rPr>
+              <w:noProof/>
+            </w:rPr>
+          </w:pPr>
+          <w:hyperlink w:anchor="_Toc149836591" w:history="1">
+            <w:r>
+              <w:rPr>
+                <w:rStyle w:val="Hyperlink"/>
+                <w:noProof/>
+              </w:rPr>
+              <w:t>Profielbeheer</w:t>
+            </w:r>
+            <w:r>
+              <w:rPr>
+                <w:noProof/>
+                <w:webHidden/>
+              </w:rPr>
+              <w:tab/>
+            </w:r>
+            <w:r>
+              <w:rPr>
+                <w:noProof/>
+                <w:webHidden/>
+              </w:rPr>
+              <w:fldChar w:fldCharType="begin"/>
+            </w:r>
+            <w:r>
+              <w:rPr>
+                <w:noProof/>
+                <w:webHidden/>
+              </w:rPr>
+              <w:instrText xml:space="preserve"> PAGEREF _Toc149836591 \h </w:instrText>
+            </w:r>
+            <w:r>
+              <w:rPr>
+                <w:noProof/>
+                <w:webHidden/>
+              </w:rPr>
+            </w:r>
+            <w:r>
+              <w:rPr>
+                <w:noProof/>
+                <w:webHidden/>
+              </w:rPr>
+              <w:fldChar w:fldCharType="separate"/>
+            </w:r>
+            <w:r>
+              <w:rPr>
+                <w:noProof/>
+                <w:webHidden/>
+              </w:rPr>
+              <w:t>5</w:t>
+            </w:r>
+            <w:r>
+              <w:rPr>
+                <w:noProof/>
+                <w:webHidden/>
+              </w:rPr>
+              <w:fldChar w:fldCharType="end"/>
+            </w:r>
+          </w:hyperlink>
+        </w:p>
+        <w:p>
+          <w:pPr>
+            <w:pStyle w:val="Inhopg2"/>
+            <w:tabs>
+              <w:tab w:val="right" w:leader="dot" w:pos="9062"/>
+            </w:tabs>
+            <w:rPr>
+              <w:noProof/>
+            </w:rPr>
+          </w:pPr>
+          <w:hyperlink w:anchor="_Toc149836592" w:history="1">
+            <w:r>
+              <w:rPr>
+                <w:rStyle w:val="Hyperlink"/>
+                <w:noProof/>
+              </w:rPr>
+              <w:t>Schoolprestatie</w:t>
+            </w:r>
+            <w:r>
+              <w:rPr>
+                <w:noProof/>
+                <w:webHidden/>
+              </w:rPr>
+              <w:tab/>
+            </w:r>
+            <w:r>
+              <w:rPr>
+                <w:noProof/>
+                <w:webHidden/>
+              </w:rPr>
+              <w:fldChar w:fldCharType="begin"/>
+            </w:r>
+            <w:r>
+              <w:rPr>
+                <w:noProof/>
+                <w:webHidden/>
+              </w:rPr>
+              <w:instrText xml:space="preserve"> PAGEREF _Toc149836592 \h </w:instrText>
+            </w:r>
+            <w:r>
+              <w:rPr>
+                <w:noProof/>
+                <w:webHidden/>
+              </w:rPr>
+            </w:r>
+            <w:r>
+              <w:rPr>
+                <w:noProof/>
+                <w:webHidden/>
+              </w:rPr>
+              <w:fldChar w:fldCharType="separate"/>
+            </w:r>
+            <w:r>
+              <w:rPr>
+                <w:noProof/>
+                <w:webHidden/>
+              </w:rPr>
+              <w:t>5</w:t>
+            </w:r>
+            <w:r>
+              <w:rPr>
+                <w:noProof/>
+                <w:webHidden/>
+              </w:rPr>
+              <w:fldChar w:fldCharType="end"/>
+            </w:r>
+          </w:hyperlink>
+        </w:p>
+        <w:p>
+          <w:pPr>
+            <w:pStyle w:val="Inhopg2"/>
+            <w:tabs>
+              <w:tab w:val="right" w:leader="dot" w:pos="9062"/>
+            </w:tabs>
+            <w:rPr>
+              <w:noProof/>
+            </w:rPr>
+          </w:pPr>
+          <w:hyperlink w:anchor="_Toc149836593" w:history="1">
+            <w:r>
+              <w:rPr>
+                <w:rStyle w:val="Hyperlink"/>
+                <w:noProof/>
+              </w:rPr>
+              <w:t>Werkervaring</w:t>
+            </w:r>
+            <w:r>
+              <w:rPr>
+                <w:noProof/>
+                <w:webHidden/>
+              </w:rPr>
+              <w:tab/>
+            </w:r>
+            <w:r>
+              <w:rPr>
+                <w:noProof/>
+                <w:webHidden/>
+              </w:rPr>
+              <w:fldChar w:fldCharType="begin"/>
+            </w:r>
+            <w:r>
+              <w:rPr>
+                <w:noProof/>
+                <w:webHidden/>
+              </w:rPr>
+              <w:instrText xml:space="preserve"> PAGEREF _Toc149836593 \h </w:instrText>
+            </w:r>
+            <w:r>
+              <w:rPr>
+                <w:noProof/>
+                <w:webHidden/>
+              </w:rPr>
+            </w:r>
+            <w:r>
+              <w:rPr>
+                <w:noProof/>
+                <w:webHidden/>
+              </w:rPr>
+              <w:fldChar w:fldCharType="separate"/>
+            </w:r>
+            <w:r>
+              <w:rPr>
+                <w:noProof/>
+                <w:webHidden/>
+              </w:rPr>
+              <w:t>5</w:t>
+            </w:r>
+            <w:r>
+              <w:rPr>
+                <w:noProof/>
+                <w:webHidden/>
+              </w:rPr>
+              <w:fldChar w:fldCharType="end"/>
+            </w:r>
+          </w:hyperlink>
+        </w:p>
+        <w:p>
+          <w:pPr>
+            <w:pStyle w:val="Inhopg2"/>
+            <w:tabs>
+              <w:tab w:val="right" w:leader="dot" w:pos="9062"/>
+            </w:tabs>
+            <w:rPr>
+              <w:noProof/>
+            </w:rPr>
+          </w:pPr>
+          <w:hyperlink w:anchor="_Toc149836594" w:history="1">
+            <w:r>
+              <w:rPr>
+                <w:rStyle w:val="Hyperlink"/>
+                <w:noProof/>
+              </w:rPr>
+              <w:t>Hobby's</w:t>
+            </w:r>
+            <w:r>
+              <w:rPr>
+                <w:noProof/>
+                <w:webHidden/>
+              </w:rPr>
+              <w:tab/>
+            </w:r>
+            <w:r>
+              <w:rPr>
+                <w:noProof/>
+                <w:webHidden/>
+              </w:rPr>
+              <w:fldChar w:fldCharType="begin"/>
+            </w:r>
+            <w:r>
+              <w:rPr>
+                <w:noProof/>
+                <w:webHidden/>
+              </w:rPr>
+              <w:instrText xml:space="preserve"> PAGEREF _Toc149836594 \h </w:instrText>
+            </w:r>
+            <w:r>
+              <w:rPr>
+                <w:noProof/>
+                <w:webHidden/>
+              </w:rPr>
+            </w:r>
+            <w:r>
+              <w:rPr>
+                <w:noProof/>
+                <w:webHidden/>
+              </w:rPr>
+              <w:fldChar w:fldCharType="separate"/>
+            </w:r>
+            <w:r>
+              <w:rPr>
+                <w:noProof/>
+                <w:webHidden/>
+              </w:rPr>
+              <w:t>5</w:t>
+            </w:r>
+            <w:r>
+              <w:rPr>
+                <w:noProof/>
+                <w:webHidden/>
+              </w:rPr>
+              <w:fldChar w:fldCharType="end"/>
+            </w:r>
+          </w:hyperlink>
+        </w:p>
+        <w:p>
+          <w:pPr>
+            <w:pStyle w:val="Inhopg1"/>
+            <w:tabs>
+              <w:tab w:val="right" w:leader="dot" w:pos="9062"/>
+            </w:tabs>
+            <w:rPr>
+              <w:rFonts w:eastAsiaTheme="minorEastAsia"/>
+              <w:noProof/>
+              <w:lang w:eastAsia="nl-NL"/>
+            </w:rPr>
+          </w:pPr>
+          <w:hyperlink w:anchor="_Toc149836595" w:history="1">
+            <w:r>
+              <w:rPr>
+                <w:rStyle w:val="Hyperlink"/>
+                <w:noProof/>
+              </w:rPr>
+              <w:t>User stories</w:t>
+            </w:r>
+            <w:r>
+              <w:rPr>
+                <w:noProof/>
+                <w:webHidden/>
+              </w:rPr>
+              <w:tab/>
+            </w:r>
+            <w:r>
+              <w:rPr>
+                <w:noProof/>
+                <w:webHidden/>
+              </w:rPr>
+              <w:fldChar w:fldCharType="begin"/>
+            </w:r>
+            <w:r>
+              <w:rPr>
+                <w:noProof/>
+                <w:webHidden/>
+              </w:rPr>
+              <w:instrText xml:space="preserve"> PAGEREF _Toc149836595 \h </w:instrText>
+            </w:r>
+            <w:r>
+              <w:rPr>
+                <w:noProof/>
+                <w:webHidden/>
+              </w:rPr>
+            </w:r>
+            <w:r>
+              <w:rPr>
+                <w:noProof/>
+                <w:webHidden/>
+              </w:rPr>
+              <w:fldChar w:fldCharType="separate"/>
+            </w:r>
+            <w:r>
+              <w:rPr>
+                <w:noProof/>
+                <w:webHidden/>
+              </w:rPr>
+              <w:t>6</w:t>
+            </w:r>
+            <w:r>
+              <w:rPr>
+                <w:noProof/>
+                <w:webHidden/>
+              </w:rPr>
+              <w:fldChar w:fldCharType="end"/>
+            </w:r>
+          </w:hyperlink>
+        </w:p>
+        <w:p>
+          <w:pPr>
+            <w:pStyle w:val="Inhopg1"/>
+            <w:tabs>
+              <w:tab w:val="right" w:leader="dot" w:pos="9062"/>
+            </w:tabs>
+            <w:rPr>
+              <w:rFonts w:eastAsiaTheme="minorEastAsia"/>
+              <w:noProof/>
+              <w:lang w:eastAsia="nl-NL"/>
+            </w:rPr>
+          </w:pPr>
+          <w:hyperlink w:anchor="_Toc149836596" w:history="1">
+            <w:r>
+              <w:rPr>
+                <w:rStyle w:val="Hyperlink"/>
+                <w:noProof/>
+              </w:rPr>
+              <w:t>Logo’s</w:t>
+            </w:r>
+            <w:r>
+              <w:rPr>
+                <w:noProof/>
+                <w:webHidden/>
+              </w:rPr>
+              <w:tab/>
+            </w:r>
+            <w:r>
+              <w:rPr>
+                <w:noProof/>
+                <w:webHidden/>
+              </w:rPr>
+              <w:fldChar w:fldCharType="begin"/>
+            </w:r>
+            <w:r>
+              <w:rPr>
+                <w:noProof/>
+                <w:webHidden/>
+              </w:rPr>
+              <w:instrText xml:space="preserve"> PAGEREF _Toc149836596 \h </w:instrText>
+            </w:r>
+            <w:r>
+              <w:rPr>
+                <w:noProof/>
+                <w:webHidden/>
+              </w:rPr>
+            </w:r>
+            <w:r>
+              <w:rPr>
+                <w:noProof/>
+                <w:webHidden/>
+              </w:rPr>
+              <w:fldChar w:fldCharType="separate"/>
+            </w:r>
+            <w:r>
+              <w:rPr>
+                <w:noProof/>
+                <w:webHidden/>
+              </w:rPr>
+              <w:t>7</w:t>
+            </w:r>
+            <w:r>
+              <w:rPr>
+                <w:noProof/>
+                <w:webHidden/>
+              </w:rPr>
+              <w:fldChar w:fldCharType="end"/>
+            </w:r>
+          </w:hyperlink>
+        </w:p>
+        <w:p>
+          <w:pPr>
+            <w:pStyle w:val="Inhopg1"/>
+            <w:tabs>
+              <w:tab w:val="right" w:leader="dot" w:pos="9062"/>
+            </w:tabs>
+            <w:rPr>
+              <w:rFonts w:eastAsiaTheme="minorEastAsia"/>
+              <w:noProof/>
+              <w:lang w:eastAsia="nl-NL"/>
+            </w:rPr>
+          </w:pPr>
+          <w:hyperlink w:anchor="_Toc149836597" w:history="1">
+            <w:r>
+              <w:rPr>
+                <w:rStyle w:val="Hyperlink"/>
+                <w:noProof/>
+              </w:rPr>
+              <w:t>Wireframes</w:t>
+            </w:r>
+            <w:r>
+              <w:rPr>
+                <w:noProof/>
+                <w:webHidden/>
+              </w:rPr>
+              <w:tab/>
+            </w:r>
+            <w:r>
+              <w:rPr>
+                <w:noProof/>
+                <w:webHidden/>
+              </w:rPr>
+              <w:fldChar w:fldCharType="begin"/>
+            </w:r>
+            <w:r>
+              <w:rPr>
+                <w:noProof/>
+                <w:webHidden/>
+              </w:rPr>
+              <w:instrText xml:space="preserve"> PAGEREF _Toc149836597 \h </w:instrText>
+            </w:r>
+            <w:r>
+              <w:rPr>
+                <w:noProof/>
+                <w:webHidden/>
+              </w:rPr>
+            </w:r>
+            <w:r>
+              <w:rPr>
+                <w:noProof/>
+                <w:webHidden/>
+              </w:rPr>
+              <w:fldChar w:fldCharType="separate"/>
+            </w:r>
+            <w:r>
+              <w:rPr>
+                <w:noProof/>
+                <w:webHidden/>
+              </w:rPr>
+              <w:t>7</w:t>
             </w:r>
             <w:r>
               <w:rPr>
@@ -285,22 +994,13 @@
     <w:p/>
     <w:p/>
     <w:p/>
-    <w:p/>
-    <w:p/>
-    <w:p/>
-    <w:p/>
-    <w:p/>
-    <w:p/>
-    <w:p/>
-    <w:p/>
-    <w:p/>
-    <w:p/>
     <w:p>
       <w:pPr>
         <w:pStyle w:val="Kop1"/>
       </w:pPr>
-      <w:bookmarkStart w:id="0" w:name="_Toc149641295"/>
-      <w:r>
+      <w:bookmarkStart w:id="0" w:name="_Toc149836587"/>
+      <w:r>
+        <w:lastRenderedPageBreak/>
         <w:t>Inleiding</w:t>
       </w:r>
       <w:bookmarkEnd w:id="0"/>
@@ -325,10 +1025,19 @@
         <w:t xml:space="preserve">huisstijl, </w:t>
       </w:r>
       <w:r>
-        <w:t xml:space="preserve">functionele vereisten, </w:t>
-      </w:r>
-      <w:r>
-        <w:t xml:space="preserve">gebruikers interacties en de </w:t>
+        <w:t>functionele vereisten</w:t>
+      </w:r>
+      <w:r>
+        <w:t>, user stories</w:t>
+      </w:r>
+      <w:r>
+        <w:t>, logo’s</w:t>
+      </w:r>
+      <w:r>
+        <w:t xml:space="preserve"> </w:t>
+      </w:r>
+      <w:r>
+        <w:t xml:space="preserve">en de </w:t>
       </w:r>
       <w:r>
         <w:t>Wireframes.</w:t>
@@ -364,53 +1073,1211 @@
       <w:pPr>
         <w:pStyle w:val="Kop1"/>
       </w:pPr>
-      <w:bookmarkStart w:id="1" w:name="_Toc149641296"/>
-      <w:r>
+      <w:bookmarkStart w:id="1" w:name="_Toc149836588"/>
+      <w:r>
+        <w:lastRenderedPageBreak/>
         <w:t>Huisstijl</w:t>
       </w:r>
       <w:bookmarkEnd w:id="1"/>
     </w:p>
-    <w:p/>
-    <w:p/>
-    <w:p/>
-    <w:p/>
-    <w:p/>
-    <w:p/>
-    <w:p/>
-    <w:p/>
-    <w:p/>
-    <w:p/>
-    <w:p/>
-    <w:p/>
-    <w:p/>
-    <w:p/>
-    <w:p/>
-    <w:p/>
-    <w:p/>
-    <w:p/>
-    <w:p/>
-    <w:p/>
-    <w:p/>
-    <w:p/>
-    <w:p/>
-    <w:p/>
-    <w:p/>
-    <w:p/>
-    <w:p/>
-    <w:p/>
-    <w:p/>
+    <w:p>
+      <w:r>
+        <w:rPr>
+          <w:noProof/>
+        </w:rPr>
+        <w:drawing>
+          <wp:anchor distT="0" distB="0" distL="114300" distR="114300" simplePos="0" relativeHeight="251658240" behindDoc="1" locked="0" layoutInCell="1" allowOverlap="1" wp14:anchorId="7872CDD6" wp14:editId="4B717826">
+            <wp:simplePos x="0" y="0"/>
+            <wp:positionH relativeFrom="margin">
+              <wp:align>left</wp:align>
+            </wp:positionH>
+            <wp:positionV relativeFrom="paragraph">
+              <wp:posOffset>3820795</wp:posOffset>
+            </wp:positionV>
+            <wp:extent cx="3610479" cy="2010056"/>
+            <wp:effectExtent l="0" t="0" r="0" b="9525"/>
+            <wp:wrapNone/>
+            <wp:docPr id="1550229892" name="Afbeelding 1" descr="Afbeelding met tekst, schermopname, Lettertype, nummer&#10;&#10;Automatisch gegenereerde beschrijving"/>
+            <wp:cNvGraphicFramePr>
+              <a:graphicFrameLocks xmlns:a="http://schemas.openxmlformats.org/drawingml/2006/main" noChangeAspect="1"/>
+            </wp:cNvGraphicFramePr>
+            <a:graphic xmlns:a="http://schemas.openxmlformats.org/drawingml/2006/main">
+              <a:graphicData uri="http://schemas.openxmlformats.org/drawingml/2006/picture">
+                <pic:pic xmlns:pic="http://schemas.openxmlformats.org/drawingml/2006/picture">
+                  <pic:nvPicPr>
+                    <pic:cNvPr id="1550229892" name="Afbeelding 1" descr="Afbeelding met tekst, schermopname, Lettertype, nummer&#10;&#10;Automatisch gegenereerde beschrijving"/>
+                    <pic:cNvPicPr/>
+                  </pic:nvPicPr>
+                  <pic:blipFill>
+                    <a:blip r:embed="rId8">
+                      <a:extLst>
+                        <a:ext uri="{28A0092B-C50C-407E-A947-70E740481C1C}">
+                          <a14:useLocalDpi xmlns:a14="http://schemas.microsoft.com/office/drawing/2010/main" val="0"/>
+                        </a:ext>
+                      </a:extLst>
+                    </a:blip>
+                    <a:stretch>
+                      <a:fillRect/>
+                    </a:stretch>
+                  </pic:blipFill>
+                  <pic:spPr>
+                    <a:xfrm>
+                      <a:off x="0" y="0"/>
+                      <a:ext cx="3610479" cy="2010056"/>
+                    </a:xfrm>
+                    <a:prstGeom prst="rect">
+                      <a:avLst/>
+                    </a:prstGeom>
+                  </pic:spPr>
+                </pic:pic>
+              </a:graphicData>
+            </a:graphic>
+          </wp:anchor>
+        </w:drawing>
+      </w:r>
+      <w:r>
+        <w:rPr>
+          <w:noProof/>
+        </w:rPr>
+        <w:drawing>
+          <wp:inline distT="0" distB="0" distL="0" distR="0" wp14:anchorId="24DA31F5" wp14:editId="734D7569">
+            <wp:extent cx="5762625" cy="3838575"/>
+            <wp:effectExtent l="0" t="0" r="9525" b="9525"/>
+            <wp:docPr id="1990914652" name="Afbeelding 1"/>
+            <wp:cNvGraphicFramePr>
+              <a:graphicFrameLocks xmlns:a="http://schemas.openxmlformats.org/drawingml/2006/main" noChangeAspect="1"/>
+            </wp:cNvGraphicFramePr>
+            <a:graphic xmlns:a="http://schemas.openxmlformats.org/drawingml/2006/main">
+              <a:graphicData uri="http://schemas.openxmlformats.org/drawingml/2006/picture">
+                <pic:pic xmlns:pic="http://schemas.openxmlformats.org/drawingml/2006/picture">
+                  <pic:nvPicPr>
+                    <pic:cNvPr id="0" name="Picture 1"/>
+                    <pic:cNvPicPr>
+                      <a:picLocks noChangeAspect="1" noChangeArrowheads="1"/>
+                    </pic:cNvPicPr>
+                  </pic:nvPicPr>
+                  <pic:blipFill>
+                    <a:blip r:embed="rId9">
+                      <a:extLst>
+                        <a:ext uri="{28A0092B-C50C-407E-A947-70E740481C1C}">
+                          <a14:useLocalDpi xmlns:a14="http://schemas.microsoft.com/office/drawing/2010/main" val="0"/>
+                        </a:ext>
+                      </a:extLst>
+                    </a:blip>
+                    <a:srcRect/>
+                    <a:stretch>
+                      <a:fillRect/>
+                    </a:stretch>
+                  </pic:blipFill>
+                  <pic:spPr bwMode="auto">
+                    <a:xfrm>
+                      <a:off x="0" y="0"/>
+                      <a:ext cx="5762625" cy="3838575"/>
+                    </a:xfrm>
+                    <a:prstGeom prst="rect">
+                      <a:avLst/>
+                    </a:prstGeom>
+                    <a:noFill/>
+                    <a:ln>
+                      <a:noFill/>
+                    </a:ln>
+                  </pic:spPr>
+                </pic:pic>
+              </a:graphicData>
+            </a:graphic>
+          </wp:inline>
+        </w:drawing>
+      </w:r>
+    </w:p>
+    <w:p/>
+    <w:p/>
+    <w:p/>
+    <w:p/>
+    <w:p/>
+    <w:p/>
+    <w:p/>
+    <w:p/>
+    <w:p>
+      <w:pPr>
+        <w:pStyle w:val="Geenafstand"/>
+      </w:pPr>
+      <w:r>
+        <w:t>Wij hebben voor de</w:t>
+      </w:r>
+      <w:r>
+        <w:t xml:space="preserve">ze kleuren gekozen. De reden dat wij voor deze kleuren hebben gekozen, is omdat wij </w:t>
+      </w:r>
+      <w:r>
+        <w:t>als groep zijnde een s</w:t>
+      </w:r>
+      <w:r>
+        <w:t>terke mening hebben over dat we een strak design wilde hebben</w:t>
+      </w:r>
+      <w:r>
+        <w:t xml:space="preserve">. Tevens werken deze kleuren heel mooi met elkaar en is het ook niet vermoeiend </w:t>
+      </w:r>
+      <w:r>
+        <w:t xml:space="preserve">om er voor een langere tijd naar te kijken. </w:t>
+      </w:r>
+    </w:p>
     <w:p>
       <w:pPr>
         <w:pStyle w:val="Kop1"/>
       </w:pPr>
+    </w:p>
+    <w:p/>
+    <w:p/>
+    <w:p/>
+    <w:p>
+      <w:pPr>
+        <w:pStyle w:val="Kop1"/>
+      </w:pPr>
+      <w:bookmarkStart w:id="2" w:name="_Toc149836589"/>
       <w:r>
         <w:lastRenderedPageBreak/>
-        <w:t>functionele vereisten</w:t>
-      </w:r>
-    </w:p>
-    <w:p/>
+        <w:t>F</w:t>
+      </w:r>
+      <w:r>
+        <w:t>unctionele vereisten</w:t>
+      </w:r>
+      <w:bookmarkEnd w:id="2"/>
+    </w:p>
+    <w:p/>
+    <w:p>
+      <w:bookmarkStart w:id="3" w:name="_Toc149836590"/>
+      <w:r>
+        <w:rPr>
+          <w:rStyle w:val="Kop2Char"/>
+        </w:rPr>
+        <w:t>Inloggen en Registreren</w:t>
+      </w:r>
+      <w:bookmarkEnd w:id="3"/>
+      <w:r>
+        <w:rPr>
+          <w:rStyle w:val="Kop2Char"/>
+        </w:rPr>
+        <w:br/>
+      </w:r>
+      <w:r>
+        <w:t>Gebruikers moeten inloggen met hun account of zich kunnen registreren als ze nog geen account hebben. Ook moet er gekeken worden naar accountnaam en wachtwoord vergeten. Graag willen wij in de comments in de code zien hoe jullie hierover nagedacht hebben.</w:t>
+      </w:r>
+    </w:p>
+    <w:p/>
+    <w:p>
+      <w:bookmarkStart w:id="4" w:name="_Toc149836591"/>
+      <w:r>
+        <w:rPr>
+          <w:rStyle w:val="Kop2Char"/>
+        </w:rPr>
+        <w:t>Profielbeheer</w:t>
+      </w:r>
+      <w:bookmarkEnd w:id="4"/>
+      <w:r>
+        <w:br/>
+        <w:t>Geregistreerde gebruikers kunnen hun persoonlijke profielen aanmaken, bewerken en verwijderen. Deze profielen zullen informatie bevatten over schoolprestaties, werkervaring en hobby's.</w:t>
+      </w:r>
+    </w:p>
+    <w:p/>
+    <w:p>
+      <w:bookmarkStart w:id="5" w:name="_Toc149836592"/>
+      <w:r>
+        <w:rPr>
+          <w:rStyle w:val="Kop2Char"/>
+        </w:rPr>
+        <w:t>Schoolprestatie</w:t>
+      </w:r>
+      <w:bookmarkEnd w:id="5"/>
+      <w:r>
+        <w:br/>
+        <w:t>Gebruikers moeten in staat zijn om schoolprestaties toe te voegen, bewerken en verwijderen, waaronder informatie over scholen, diploma's en cijfers.</w:t>
+      </w:r>
+    </w:p>
+    <w:p/>
+    <w:p>
+      <w:bookmarkStart w:id="6" w:name="_Toc149836593"/>
+      <w:r>
+        <w:rPr>
+          <w:rStyle w:val="Kop2Char"/>
+        </w:rPr>
+        <w:t>Werkervaring</w:t>
+      </w:r>
+      <w:bookmarkEnd w:id="6"/>
+      <w:r>
+        <w:br/>
+        <w:t>Gebruikers moeten hun werkervaring kunnen invoeren, bewerken en verwijderen, inclusief details over werkgevers, functietitels en datums.</w:t>
+      </w:r>
+    </w:p>
+    <w:p/>
+    <w:p>
+      <w:bookmarkStart w:id="7" w:name="_Toc149836594"/>
+      <w:r>
+        <w:rPr>
+          <w:rStyle w:val="Kop2Char"/>
+        </w:rPr>
+        <w:t>Hobby's</w:t>
+      </w:r>
+      <w:bookmarkEnd w:id="7"/>
+      <w:r>
+        <w:br/>
+        <w:t>Gebruikers kunnen hun hobby's en interesses delen, evenals afbeeldingen en beschrijvingen ervan.</w:t>
+      </w:r>
+    </w:p>
+    <w:p/>
+    <w:p/>
+    <w:p/>
+    <w:p/>
+    <w:p/>
+    <w:p/>
+    <w:p/>
+    <w:p/>
+    <w:p/>
+    <w:p/>
+    <w:p/>
+    <w:p/>
+    <w:p/>
+    <w:p>
+      <w:pPr>
+        <w:pStyle w:val="Kop1"/>
+      </w:pPr>
+      <w:bookmarkStart w:id="8" w:name="_Toc149836595"/>
+      <w:r>
+        <w:lastRenderedPageBreak/>
+        <w:t>User stories</w:t>
+      </w:r>
+      <w:bookmarkEnd w:id="8"/>
+    </w:p>
+    <w:p>
+      <w:pPr>
+        <w:rPr>
+          <w:lang w:eastAsia="nl-NL"/>
+        </w:rPr>
+      </w:pPr>
+      <w:r>
+        <w:rPr>
+          <w:lang w:eastAsia="nl-NL"/>
+        </w:rPr>
+        <w:t>Als gebruiker wil ik me kunnen registreren voor een account in de ProfielPlus-applicatie, zodat ik mijn persoonlijke profiel kan beheren.</w:t>
+      </w:r>
+    </w:p>
+    <w:p>
+      <w:pPr>
+        <w:rPr>
+          <w:lang w:eastAsia="nl-NL"/>
+        </w:rPr>
+      </w:pPr>
+      <w:r>
+        <w:rPr>
+          <w:lang w:eastAsia="nl-NL"/>
+        </w:rPr>
+        <w:t>Als gebruiker wil ik kunnen inloggen op mijn ProfielPlus-account, zodat ik toegang heb tot mijn profielgegevens.</w:t>
+      </w:r>
+    </w:p>
+    <w:p>
+      <w:pPr>
+        <w:rPr>
+          <w:lang w:eastAsia="nl-NL"/>
+        </w:rPr>
+      </w:pPr>
+      <w:r>
+        <w:rPr>
+          <w:lang w:eastAsia="nl-NL"/>
+        </w:rPr>
+        <w:t>Als gebruiker wil ik mijn persoonlijke profiel kunnen aanmaken en bewerken, inclusief het toevoegen van informatie over mijn schoolprestaties, werkervaring en hobby's.</w:t>
+      </w:r>
+    </w:p>
+    <w:p>
+      <w:pPr>
+        <w:rPr>
+          <w:lang w:eastAsia="nl-NL"/>
+        </w:rPr>
+      </w:pPr>
+      <w:r>
+        <w:rPr>
+          <w:lang w:eastAsia="nl-NL"/>
+        </w:rPr>
+        <w:t>Als gebruiker wil ik mijn schoolprestaties kunnen beheren door informatie toe te voegen, bewerken of verwijderen, zoals schoolnamen, diploma's en cijfers.</w:t>
+      </w:r>
+    </w:p>
+    <w:p>
+      <w:pPr>
+        <w:rPr>
+          <w:lang w:eastAsia="nl-NL"/>
+        </w:rPr>
+      </w:pPr>
+      <w:r>
+        <w:rPr>
+          <w:lang w:eastAsia="nl-NL"/>
+        </w:rPr>
+        <w:t>Als gebruiker wil ik mijn werkervaring kunnen invoeren, bewerken en verwijderen, met inbegrip van details over mijn werkgevers, functietitels en datums.</w:t>
+      </w:r>
+    </w:p>
+    <w:p>
+      <w:pPr>
+        <w:rPr>
+          <w:lang w:eastAsia="nl-NL"/>
+        </w:rPr>
+      </w:pPr>
+      <w:r>
+        <w:rPr>
+          <w:lang w:eastAsia="nl-NL"/>
+        </w:rPr>
+        <w:t>Als gebruiker wil ik mijn hobby's kunnen toevoegen en bewerken, evenals afbeeldingen en beschrijvingen ervan.</w:t>
+      </w:r>
+    </w:p>
+    <w:p>
+      <w:pPr>
+        <w:rPr>
+          <w:lang w:eastAsia="nl-NL"/>
+        </w:rPr>
+      </w:pPr>
+      <w:r>
+        <w:rPr>
+          <w:lang w:eastAsia="nl-NL"/>
+        </w:rPr>
+        <w:t>Als beheerder wil ik de mogelijkheid hebben om gebruikersaccounts te beheren, zoals het deactiveren van accounts bij misbruik.</w:t>
+      </w:r>
+    </w:p>
+    <w:p>
+      <w:pPr>
+        <w:rPr>
+          <w:lang w:eastAsia="nl-NL"/>
+        </w:rPr>
+      </w:pPr>
+      <w:r>
+        <w:rPr>
+          <w:lang w:eastAsia="nl-NL"/>
+        </w:rPr>
+        <w:t>Als ontwikkelaar wil ik schone PHP-code hebben, met commentaar, om de codebasis te structureren en onderhoud te vergemakkelijken.</w:t>
+      </w:r>
+    </w:p>
+    <w:p>
+      <w:pPr>
+        <w:rPr>
+          <w:lang w:eastAsia="nl-NL"/>
+        </w:rPr>
+      </w:pPr>
+      <w:r>
+        <w:rPr>
+          <w:lang w:eastAsia="nl-NL"/>
+        </w:rPr>
+        <w:t>Als ontwikkelaar wil ik HTML, CSS en Javascript gescheiden hebben, zodat ik mijn ontwerp en achterliggende code eenvoudig kan onderhouden. Als ontwikkelaar wil ik zorgen voor beveiliging, zoals het hashen van wachtwoorden en beschermen tegen SQL-injectie, om de gegevens van gebruikers te beveiligen.</w:t>
+      </w:r>
+    </w:p>
+    <w:p>
+      <w:pPr>
+        <w:rPr>
+          <w:lang w:eastAsia="nl-NL"/>
+        </w:rPr>
+      </w:pPr>
+      <w:r>
+        <w:rPr>
+          <w:lang w:eastAsia="nl-NL"/>
+        </w:rPr>
+        <w:t>Als producteigenaar wil ik een gebruiksvriendelijke en aantrekkelijke gebruikersinterface (UI) voor de ProfielPlus-applicatie, zodat gebruikers gemakkelijk door de app kunnen navigeren en hun profielen kunnen beheren.</w:t>
+      </w:r>
+    </w:p>
+    <w:p>
+      <w:pPr>
+        <w:rPr>
+          <w:lang w:eastAsia="nl-NL"/>
+        </w:rPr>
+      </w:pPr>
+      <w:r>
+        <w:rPr>
+          <w:lang w:eastAsia="nl-NL"/>
+        </w:rPr>
+        <w:t>Als producteigenaar wil ik dat de webpagina's gemaakt zijn in HTML5 en CSS3, waarbij alleen daar waar echt nodig Javascript is gebruikt, zodat de applicatie goed overdraagbaar is.</w:t>
+      </w:r>
+    </w:p>
+    <w:p/>
+    <w:p/>
+    <w:p/>
+    <w:p/>
+    <w:p/>
+    <w:p/>
+    <w:p/>
+    <w:p/>
+    <w:p/>
+    <w:p/>
+    <w:p>
+      <w:pPr>
+        <w:pStyle w:val="Kop1"/>
+      </w:pPr>
+      <w:bookmarkStart w:id="9" w:name="_Toc149836596"/>
+      <w:r>
+        <w:lastRenderedPageBreak/>
+        <w:t>Logo’s</w:t>
+      </w:r>
+      <w:bookmarkEnd w:id="9"/>
+    </w:p>
+    <w:p/>
+    <w:p>
+      <w:r>
+        <w:t>Wij hebben voor deze logo’s gekozen. Tijdens het werken, kunnen we altijd beslissen, welk logootje, we waar willen hebben. Zoals je kan zien bevat ons logo</w:t>
+      </w:r>
+      <w:r>
+        <w:t xml:space="preserve"> een woord en een symbool. We hebben hiervoor gekozen</w:t>
+      </w:r>
+    </w:p>
+    <w:p>
+      <w:pPr>
+        <w:pStyle w:val="Kop1"/>
+      </w:pPr>
+      <w:bookmarkStart w:id="10" w:name="_Toc149836597"/>
+      <w:r>
+        <w:rPr>
+          <w:noProof/>
+        </w:rPr>
+        <w:drawing>
+          <wp:anchor distT="0" distB="0" distL="114300" distR="114300" simplePos="0" relativeHeight="251664384" behindDoc="1" locked="0" layoutInCell="1" allowOverlap="1" wp14:anchorId="2995AD63" wp14:editId="7BFDB707">
+            <wp:simplePos x="0" y="0"/>
+            <wp:positionH relativeFrom="margin">
+              <wp:posOffset>3236595</wp:posOffset>
+            </wp:positionH>
+            <wp:positionV relativeFrom="paragraph">
+              <wp:posOffset>3121025</wp:posOffset>
+            </wp:positionV>
+            <wp:extent cx="2758950" cy="1819910"/>
+            <wp:effectExtent l="152400" t="152400" r="365760" b="370840"/>
+            <wp:wrapNone/>
+            <wp:docPr id="1030832544" name="Afbeelding 1030832544" descr="Afbeelding met Elektrisch blauw, blauw, schermopname, Lettertype&#10;&#10;Automatisch gegenereerde beschrijving"/>
+            <wp:cNvGraphicFramePr>
+              <a:graphicFrameLocks xmlns:a="http://schemas.openxmlformats.org/drawingml/2006/main" noChangeAspect="1"/>
+            </wp:cNvGraphicFramePr>
+            <a:graphic xmlns:a="http://schemas.openxmlformats.org/drawingml/2006/main">
+              <a:graphicData uri="http://schemas.openxmlformats.org/drawingml/2006/picture">
+                <pic:pic xmlns:pic="http://schemas.openxmlformats.org/drawingml/2006/picture">
+                  <pic:nvPicPr>
+                    <pic:cNvPr id="1205383888" name="Afbeelding 1205383888" descr="Afbeelding met Elektrisch blauw, blauw, schermopname, Lettertype&#10;&#10;Automatisch gegenereerde beschrijving"/>
+                    <pic:cNvPicPr>
+                      <a:picLocks noChangeAspect="1" noChangeArrowheads="1"/>
+                    </pic:cNvPicPr>
+                  </pic:nvPicPr>
+                  <pic:blipFill>
+                    <a:blip r:embed="rId10" cstate="print">
+                      <a:extLst>
+                        <a:ext uri="{28A0092B-C50C-407E-A947-70E740481C1C}">
+                          <a14:useLocalDpi xmlns:a14="http://schemas.microsoft.com/office/drawing/2010/main" val="0"/>
+                        </a:ext>
+                      </a:extLst>
+                    </a:blip>
+                    <a:srcRect/>
+                    <a:stretch>
+                      <a:fillRect/>
+                    </a:stretch>
+                  </pic:blipFill>
+                  <pic:spPr bwMode="auto">
+                    <a:xfrm>
+                      <a:off x="0" y="0"/>
+                      <a:ext cx="2758950" cy="1819910"/>
+                    </a:xfrm>
+                    <a:prstGeom prst="rect">
+                      <a:avLst/>
+                    </a:prstGeom>
+                    <a:ln>
+                      <a:noFill/>
+                    </a:ln>
+                    <a:effectLst>
+                      <a:outerShdw blurRad="292100" dist="139700" dir="2700000" algn="tl" rotWithShape="0">
+                        <a:srgbClr val="333333">
+                          <a:alpha val="65000"/>
+                        </a:srgbClr>
+                      </a:outerShdw>
+                    </a:effectLst>
+                  </pic:spPr>
+                </pic:pic>
+              </a:graphicData>
+            </a:graphic>
+            <wp14:sizeRelH relativeFrom="margin">
+              <wp14:pctWidth>0</wp14:pctWidth>
+            </wp14:sizeRelH>
+            <wp14:sizeRelV relativeFrom="margin">
+              <wp14:pctHeight>0</wp14:pctHeight>
+            </wp14:sizeRelV>
+          </wp:anchor>
+        </w:drawing>
+      </w:r>
+      <w:r>
+        <w:rPr>
+          <w:noProof/>
+        </w:rPr>
+        <w:drawing>
+          <wp:anchor distT="0" distB="0" distL="114300" distR="114300" simplePos="0" relativeHeight="251662336" behindDoc="1" locked="0" layoutInCell="1" allowOverlap="1" wp14:anchorId="1047BC12" wp14:editId="3C2BC58E">
+            <wp:simplePos x="0" y="0"/>
+            <wp:positionH relativeFrom="margin">
+              <wp:align>left</wp:align>
+            </wp:positionH>
+            <wp:positionV relativeFrom="paragraph">
+              <wp:posOffset>3121025</wp:posOffset>
+            </wp:positionV>
+            <wp:extent cx="2758950" cy="1819910"/>
+            <wp:effectExtent l="19050" t="0" r="22860" b="561340"/>
+            <wp:wrapNone/>
+            <wp:docPr id="1205383888" name="Afbeelding 1205383888" descr="Afbeelding met Elektrisch blauw, blauw, schermopname, Lettertype&#10;&#10;Automatisch gegenereerde beschrijving"/>
+            <wp:cNvGraphicFramePr>
+              <a:graphicFrameLocks xmlns:a="http://schemas.openxmlformats.org/drawingml/2006/main" noChangeAspect="1"/>
+            </wp:cNvGraphicFramePr>
+            <a:graphic xmlns:a="http://schemas.openxmlformats.org/drawingml/2006/main">
+              <a:graphicData uri="http://schemas.openxmlformats.org/drawingml/2006/picture">
+                <pic:pic xmlns:pic="http://schemas.openxmlformats.org/drawingml/2006/picture">
+                  <pic:nvPicPr>
+                    <pic:cNvPr id="1205383888" name="Afbeelding 1205383888" descr="Afbeelding met Elektrisch blauw, blauw, schermopname, Lettertype&#10;&#10;Automatisch gegenereerde beschrijving"/>
+                    <pic:cNvPicPr>
+                      <a:picLocks noChangeAspect="1" noChangeArrowheads="1"/>
+                    </pic:cNvPicPr>
+                  </pic:nvPicPr>
+                  <pic:blipFill>
+                    <a:blip r:embed="rId10" cstate="print">
+                      <a:extLst>
+                        <a:ext uri="{28A0092B-C50C-407E-A947-70E740481C1C}">
+                          <a14:useLocalDpi xmlns:a14="http://schemas.microsoft.com/office/drawing/2010/main" val="0"/>
+                        </a:ext>
+                      </a:extLst>
+                    </a:blip>
+                    <a:srcRect/>
+                    <a:stretch>
+                      <a:fillRect/>
+                    </a:stretch>
+                  </pic:blipFill>
+                  <pic:spPr bwMode="auto">
+                    <a:xfrm>
+                      <a:off x="0" y="0"/>
+                      <a:ext cx="2758950" cy="1819910"/>
+                    </a:xfrm>
+                    <a:prstGeom prst="roundRect">
+                      <a:avLst>
+                        <a:gd name="adj" fmla="val 8594"/>
+                      </a:avLst>
+                    </a:prstGeom>
+                    <a:solidFill>
+                      <a:srgbClr val="FFFFFF">
+                        <a:shade val="85000"/>
+                      </a:srgbClr>
+                    </a:solidFill>
+                    <a:ln>
+                      <a:noFill/>
+                    </a:ln>
+                    <a:effectLst>
+                      <a:reflection blurRad="12700" stA="38000" endPos="28000" dist="5000" dir="5400000" sy="-100000" algn="bl" rotWithShape="0"/>
+                    </a:effectLst>
+                  </pic:spPr>
+                </pic:pic>
+              </a:graphicData>
+            </a:graphic>
+            <wp14:sizeRelH relativeFrom="margin">
+              <wp14:pctWidth>0</wp14:pctWidth>
+            </wp14:sizeRelH>
+            <wp14:sizeRelV relativeFrom="margin">
+              <wp14:pctHeight>0</wp14:pctHeight>
+            </wp14:sizeRelV>
+          </wp:anchor>
+        </w:drawing>
+      </w:r>
+      <w:r>
+        <w:rPr>
+          <w:noProof/>
+        </w:rPr>
+        <w:drawing>
+          <wp:anchor distT="0" distB="0" distL="114300" distR="114300" simplePos="0" relativeHeight="251665408" behindDoc="1" locked="0" layoutInCell="1" allowOverlap="1" wp14:anchorId="2A44CFCB" wp14:editId="5179740F">
+            <wp:simplePos x="0" y="0"/>
+            <wp:positionH relativeFrom="column">
+              <wp:posOffset>4177030</wp:posOffset>
+            </wp:positionH>
+            <wp:positionV relativeFrom="paragraph">
+              <wp:posOffset>6350</wp:posOffset>
+            </wp:positionV>
+            <wp:extent cx="781159" cy="781159"/>
+            <wp:effectExtent l="0" t="0" r="0" b="0"/>
+            <wp:wrapNone/>
+            <wp:docPr id="2060705497" name="Afbeelding 1" descr="Afbeelding met symbool, Lettertype, Elektrisch blauw, Graphics&#10;&#10;Automatisch gegenereerde beschrijving"/>
+            <wp:cNvGraphicFramePr>
+              <a:graphicFrameLocks xmlns:a="http://schemas.openxmlformats.org/drawingml/2006/main" noChangeAspect="1"/>
+            </wp:cNvGraphicFramePr>
+            <a:graphic xmlns:a="http://schemas.openxmlformats.org/drawingml/2006/main">
+              <a:graphicData uri="http://schemas.openxmlformats.org/drawingml/2006/picture">
+                <pic:pic xmlns:pic="http://schemas.openxmlformats.org/drawingml/2006/picture">
+                  <pic:nvPicPr>
+                    <pic:cNvPr id="2060705497" name="Afbeelding 1" descr="Afbeelding met symbool, Lettertype, Elektrisch blauw, Graphics&#10;&#10;Automatisch gegenereerde beschrijving"/>
+                    <pic:cNvPicPr/>
+                  </pic:nvPicPr>
+                  <pic:blipFill>
+                    <a:blip r:embed="rId11">
+                      <a:extLst>
+                        <a:ext uri="{28A0092B-C50C-407E-A947-70E740481C1C}">
+                          <a14:useLocalDpi xmlns:a14="http://schemas.microsoft.com/office/drawing/2010/main" val="0"/>
+                        </a:ext>
+                      </a:extLst>
+                    </a:blip>
+                    <a:stretch>
+                      <a:fillRect/>
+                    </a:stretch>
+                  </pic:blipFill>
+                  <pic:spPr>
+                    <a:xfrm>
+                      <a:off x="0" y="0"/>
+                      <a:ext cx="781159" cy="781159"/>
+                    </a:xfrm>
+                    <a:prstGeom prst="rect">
+                      <a:avLst/>
+                    </a:prstGeom>
+                  </pic:spPr>
+                </pic:pic>
+              </a:graphicData>
+            </a:graphic>
+          </wp:anchor>
+        </w:drawing>
+      </w:r>
+      <w:r>
+        <w:rPr>
+          <w:noProof/>
+        </w:rPr>
+        <w:drawing>
+          <wp:anchor distT="0" distB="0" distL="114300" distR="114300" simplePos="0" relativeHeight="251660288" behindDoc="1" locked="0" layoutInCell="1" allowOverlap="1" wp14:anchorId="2D8A1B81" wp14:editId="69DEA551">
+            <wp:simplePos x="0" y="0"/>
+            <wp:positionH relativeFrom="column">
+              <wp:posOffset>-385445</wp:posOffset>
+            </wp:positionH>
+            <wp:positionV relativeFrom="paragraph">
+              <wp:posOffset>121920</wp:posOffset>
+            </wp:positionV>
+            <wp:extent cx="3943350" cy="2600960"/>
+            <wp:effectExtent l="171450" t="190500" r="171450" b="218440"/>
+            <wp:wrapNone/>
+            <wp:docPr id="1821591110" name="Afbeelding 4"/>
+            <wp:cNvGraphicFramePr>
+              <a:graphicFrameLocks xmlns:a="http://schemas.openxmlformats.org/drawingml/2006/main" noChangeAspect="1"/>
+            </wp:cNvGraphicFramePr>
+            <a:graphic xmlns:a="http://schemas.openxmlformats.org/drawingml/2006/main">
+              <a:graphicData uri="http://schemas.openxmlformats.org/drawingml/2006/picture">
+                <pic:pic xmlns:pic="http://schemas.openxmlformats.org/drawingml/2006/picture">
+                  <pic:nvPicPr>
+                    <pic:cNvPr id="0" name="Picture 5"/>
+                    <pic:cNvPicPr>
+                      <a:picLocks noChangeAspect="1" noChangeArrowheads="1"/>
+                    </pic:cNvPicPr>
+                  </pic:nvPicPr>
+                  <pic:blipFill>
+                    <a:blip r:embed="rId7">
+                      <a:extLst>
+                        <a:ext uri="{28A0092B-C50C-407E-A947-70E740481C1C}">
+                          <a14:useLocalDpi xmlns:a14="http://schemas.microsoft.com/office/drawing/2010/main" val="0"/>
+                        </a:ext>
+                      </a:extLst>
+                    </a:blip>
+                    <a:srcRect/>
+                    <a:stretch>
+                      <a:fillRect/>
+                    </a:stretch>
+                  </pic:blipFill>
+                  <pic:spPr bwMode="auto">
+                    <a:xfrm>
+                      <a:off x="0" y="0"/>
+                      <a:ext cx="3943350" cy="2600960"/>
+                    </a:xfrm>
+                    <a:prstGeom prst="ellipse">
+                      <a:avLst/>
+                    </a:prstGeom>
+                    <a:ln w="190500" cap="rnd">
+                      <a:solidFill>
+                        <a:srgbClr val="C8C6BD"/>
+                      </a:solidFill>
+                      <a:prstDash val="solid"/>
+                    </a:ln>
+                    <a:effectLst>
+                      <a:outerShdw blurRad="127000" algn="bl" rotWithShape="0">
+                        <a:srgbClr val="000000"/>
+                      </a:outerShdw>
+                    </a:effectLst>
+                    <a:scene3d>
+                      <a:camera prst="perspectiveFront" fov="5400000"/>
+                      <a:lightRig rig="threePt" dir="t">
+                        <a:rot lat="0" lon="0" rev="19200000"/>
+                      </a:lightRig>
+                    </a:scene3d>
+                    <a:sp3d extrusionH="25400">
+                      <a:bevelT w="304800" h="152400" prst="hardEdge"/>
+                      <a:extrusionClr>
+                        <a:srgbClr val="000000"/>
+                      </a:extrusionClr>
+                    </a:sp3d>
+                  </pic:spPr>
+                </pic:pic>
+              </a:graphicData>
+            </a:graphic>
+            <wp14:sizeRelH relativeFrom="margin">
+              <wp14:pctWidth>0</wp14:pctWidth>
+            </wp14:sizeRelH>
+            <wp14:sizeRelV relativeFrom="margin">
+              <wp14:pctHeight>0</wp14:pctHeight>
+            </wp14:sizeRelV>
+          </wp:anchor>
+        </w:drawing>
+      </w:r>
+      <w:r>
+        <w:br w:type="page"/>
+      </w:r>
+      <w:r>
+        <w:lastRenderedPageBreak/>
+        <w:t>Wireframes</w:t>
+      </w:r>
+      <w:bookmarkEnd w:id="10"/>
+    </w:p>
+    <w:p/>
+    <w:p>
+      <w:r>
+        <w:rPr>
+          <w:noProof/>
+        </w:rPr>
+        <w:drawing>
+          <wp:anchor distT="0" distB="0" distL="114300" distR="114300" simplePos="0" relativeHeight="251666432" behindDoc="1" locked="0" layoutInCell="1" allowOverlap="1" wp14:anchorId="259E84DE" wp14:editId="18ECE43A">
+            <wp:simplePos x="0" y="0"/>
+            <wp:positionH relativeFrom="margin">
+              <wp:align>left</wp:align>
+            </wp:positionH>
+            <wp:positionV relativeFrom="paragraph">
+              <wp:posOffset>185420</wp:posOffset>
+            </wp:positionV>
+            <wp:extent cx="4800600" cy="2295525"/>
+            <wp:effectExtent l="0" t="0" r="0" b="9525"/>
+            <wp:wrapNone/>
+            <wp:docPr id="562066566" name="Afbeelding 1"/>
+            <wp:cNvGraphicFramePr>
+              <a:graphicFrameLocks xmlns:a="http://schemas.openxmlformats.org/drawingml/2006/main" noChangeAspect="1"/>
+            </wp:cNvGraphicFramePr>
+            <a:graphic xmlns:a="http://schemas.openxmlformats.org/drawingml/2006/main">
+              <a:graphicData uri="http://schemas.openxmlformats.org/drawingml/2006/picture">
+                <pic:pic xmlns:pic="http://schemas.openxmlformats.org/drawingml/2006/picture">
+                  <pic:nvPicPr>
+                    <pic:cNvPr id="0" name="Picture 1"/>
+                    <pic:cNvPicPr>
+                      <a:picLocks noChangeAspect="1" noChangeArrowheads="1"/>
+                    </pic:cNvPicPr>
+                  </pic:nvPicPr>
+                  <pic:blipFill rotWithShape="1">
+                    <a:blip r:embed="rId12">
+                      <a:extLst>
+                        <a:ext uri="{28A0092B-C50C-407E-A947-70E740481C1C}">
+                          <a14:useLocalDpi xmlns:a14="http://schemas.microsoft.com/office/drawing/2010/main" val="0"/>
+                        </a:ext>
+                      </a:extLst>
+                    </a:blip>
+                    <a:srcRect l="9091" t="9860" r="7603" b="22254"/>
+                    <a:stretch/>
+                  </pic:blipFill>
+                  <pic:spPr bwMode="auto">
+                    <a:xfrm>
+                      <a:off x="0" y="0"/>
+                      <a:ext cx="4800600" cy="2295525"/>
+                    </a:xfrm>
+                    <a:prstGeom prst="rect">
+                      <a:avLst/>
+                    </a:prstGeom>
+                    <a:noFill/>
+                    <a:ln>
+                      <a:noFill/>
+                    </a:ln>
+                    <a:extLst>
+                      <a:ext uri="{53640926-AAD7-44D8-BBD7-CCE9431645EC}">
+                        <a14:shadowObscured xmlns:a14="http://schemas.microsoft.com/office/drawing/2010/main"/>
+                      </a:ext>
+                    </a:extLst>
+                  </pic:spPr>
+                </pic:pic>
+              </a:graphicData>
+            </a:graphic>
+          </wp:anchor>
+        </w:drawing>
+      </w:r>
+      <w:r>
+        <w:t>Sitemapping:</w:t>
+      </w:r>
+    </w:p>
+    <w:p/>
+    <w:p/>
+    <w:p/>
+    <w:p/>
+    <w:p/>
+    <w:p/>
+    <w:p/>
+    <w:p/>
+    <w:p/>
+    <w:p>
+      <w:r>
+        <w:t>Account Page:</w:t>
+      </w:r>
+    </w:p>
+    <w:p>
+      <w:r>
+        <w:rPr>
+          <w:noProof/>
+        </w:rPr>
+        <w:drawing>
+          <wp:anchor distT="0" distB="0" distL="114300" distR="114300" simplePos="0" relativeHeight="251667456" behindDoc="1" locked="0" layoutInCell="1" allowOverlap="1" wp14:anchorId="49FB06C9" wp14:editId="0AB2D47F">
+            <wp:simplePos x="0" y="0"/>
+            <wp:positionH relativeFrom="column">
+              <wp:posOffset>-4445</wp:posOffset>
+            </wp:positionH>
+            <wp:positionV relativeFrom="paragraph">
+              <wp:posOffset>-3810</wp:posOffset>
+            </wp:positionV>
+            <wp:extent cx="3209925" cy="2819400"/>
+            <wp:effectExtent l="0" t="0" r="9525" b="0"/>
+            <wp:wrapNone/>
+            <wp:docPr id="1615365011" name="Afbeelding 2"/>
+            <wp:cNvGraphicFramePr>
+              <a:graphicFrameLocks xmlns:a="http://schemas.openxmlformats.org/drawingml/2006/main" noChangeAspect="1"/>
+            </wp:cNvGraphicFramePr>
+            <a:graphic xmlns:a="http://schemas.openxmlformats.org/drawingml/2006/main">
+              <a:graphicData uri="http://schemas.openxmlformats.org/drawingml/2006/picture">
+                <pic:pic xmlns:pic="http://schemas.openxmlformats.org/drawingml/2006/picture">
+                  <pic:nvPicPr>
+                    <pic:cNvPr id="0" name="Picture 2"/>
+                    <pic:cNvPicPr>
+                      <a:picLocks noChangeAspect="1" noChangeArrowheads="1"/>
+                    </pic:cNvPicPr>
+                  </pic:nvPicPr>
+                  <pic:blipFill rotWithShape="1">
+                    <a:blip r:embed="rId13" cstate="print">
+                      <a:extLst>
+                        <a:ext uri="{28A0092B-C50C-407E-A947-70E740481C1C}">
+                          <a14:useLocalDpi xmlns:a14="http://schemas.microsoft.com/office/drawing/2010/main" val="0"/>
+                        </a:ext>
+                      </a:extLst>
+                    </a:blip>
+                    <a:srcRect l="22517" t="13549" r="21689" b="22795"/>
+                    <a:stretch/>
+                  </pic:blipFill>
+                  <pic:spPr bwMode="auto">
+                    <a:xfrm>
+                      <a:off x="0" y="0"/>
+                      <a:ext cx="3209925" cy="2819400"/>
+                    </a:xfrm>
+                    <a:prstGeom prst="rect">
+                      <a:avLst/>
+                    </a:prstGeom>
+                    <a:noFill/>
+                    <a:ln>
+                      <a:noFill/>
+                    </a:ln>
+                    <a:extLst>
+                      <a:ext uri="{53640926-AAD7-44D8-BBD7-CCE9431645EC}">
+                        <a14:shadowObscured xmlns:a14="http://schemas.microsoft.com/office/drawing/2010/main"/>
+                      </a:ext>
+                    </a:extLst>
+                  </pic:spPr>
+                </pic:pic>
+              </a:graphicData>
+            </a:graphic>
+          </wp:anchor>
+        </w:drawing>
+      </w:r>
+    </w:p>
+    <w:p/>
+    <w:p/>
+    <w:p/>
+    <w:p/>
+    <w:p/>
+    <w:p/>
+    <w:p/>
+    <w:p/>
+    <w:p/>
+    <w:p/>
+    <w:p>
+      <w:r>
+        <w:rPr>
+          <w:noProof/>
+        </w:rPr>
+        <w:drawing>
+          <wp:anchor distT="0" distB="0" distL="114300" distR="114300" simplePos="0" relativeHeight="251668480" behindDoc="1" locked="0" layoutInCell="1" allowOverlap="1" wp14:anchorId="5C286D12" wp14:editId="25CB0E12">
+            <wp:simplePos x="0" y="0"/>
+            <wp:positionH relativeFrom="margin">
+              <wp:align>left</wp:align>
+            </wp:positionH>
+            <wp:positionV relativeFrom="paragraph">
+              <wp:posOffset>302260</wp:posOffset>
+            </wp:positionV>
+            <wp:extent cx="5753100" cy="2486025"/>
+            <wp:effectExtent l="0" t="0" r="0" b="9525"/>
+            <wp:wrapNone/>
+            <wp:docPr id="1562385282" name="Afbeelding 3"/>
+            <wp:cNvGraphicFramePr>
+              <a:graphicFrameLocks xmlns:a="http://schemas.openxmlformats.org/drawingml/2006/main" noChangeAspect="1"/>
+            </wp:cNvGraphicFramePr>
+            <a:graphic xmlns:a="http://schemas.openxmlformats.org/drawingml/2006/main">
+              <a:graphicData uri="http://schemas.openxmlformats.org/drawingml/2006/picture">
+                <pic:pic xmlns:pic="http://schemas.openxmlformats.org/drawingml/2006/picture">
+                  <pic:nvPicPr>
+                    <pic:cNvPr id="0" name="Picture 3"/>
+                    <pic:cNvPicPr>
+                      <a:picLocks noChangeAspect="1" noChangeArrowheads="1"/>
+                    </pic:cNvPicPr>
+                  </pic:nvPicPr>
+                  <pic:blipFill>
+                    <a:blip r:embed="rId14" cstate="print">
+                      <a:extLst>
+                        <a:ext uri="{28A0092B-C50C-407E-A947-70E740481C1C}">
+                          <a14:useLocalDpi xmlns:a14="http://schemas.microsoft.com/office/drawing/2010/main" val="0"/>
+                        </a:ext>
+                      </a:extLst>
+                    </a:blip>
+                    <a:srcRect/>
+                    <a:stretch>
+                      <a:fillRect/>
+                    </a:stretch>
+                  </pic:blipFill>
+                  <pic:spPr bwMode="auto">
+                    <a:xfrm>
+                      <a:off x="0" y="0"/>
+                      <a:ext cx="5753100" cy="2486025"/>
+                    </a:xfrm>
+                    <a:prstGeom prst="rect">
+                      <a:avLst/>
+                    </a:prstGeom>
+                    <a:noFill/>
+                    <a:ln>
+                      <a:noFill/>
+                    </a:ln>
+                  </pic:spPr>
+                </pic:pic>
+              </a:graphicData>
+            </a:graphic>
+          </wp:anchor>
+        </w:drawing>
+      </w:r>
+      <w:r>
+        <w:t>Eerste Wireframe</w:t>
+      </w:r>
+      <w:r>
+        <w:t>s</w:t>
+      </w:r>
+      <w:r>
+        <w:t>:</w:t>
+      </w:r>
+    </w:p>
+    <w:p/>
+    <w:p/>
+    <w:p/>
+    <w:p/>
+    <w:p/>
+    <w:p/>
+    <w:p>
+      <w:r>
+        <w:rPr>
+          <w:noProof/>
+        </w:rPr>
+        <w:lastRenderedPageBreak/>
+        <w:drawing>
+          <wp:inline distT="0" distB="0" distL="0" distR="0" wp14:anchorId="7243D3E4" wp14:editId="46B02163">
+            <wp:extent cx="5753100" cy="3048000"/>
+            <wp:effectExtent l="0" t="0" r="0" b="0"/>
+            <wp:docPr id="97477536" name="Afbeelding 4"/>
+            <wp:cNvGraphicFramePr>
+              <a:graphicFrameLocks xmlns:a="http://schemas.openxmlformats.org/drawingml/2006/main" noChangeAspect="1"/>
+            </wp:cNvGraphicFramePr>
+            <a:graphic xmlns:a="http://schemas.openxmlformats.org/drawingml/2006/main">
+              <a:graphicData uri="http://schemas.openxmlformats.org/drawingml/2006/picture">
+                <pic:pic xmlns:pic="http://schemas.openxmlformats.org/drawingml/2006/picture">
+                  <pic:nvPicPr>
+                    <pic:cNvPr id="0" name="Picture 4"/>
+                    <pic:cNvPicPr>
+                      <a:picLocks noChangeAspect="1" noChangeArrowheads="1"/>
+                    </pic:cNvPicPr>
+                  </pic:nvPicPr>
+                  <pic:blipFill>
+                    <a:blip r:embed="rId15">
+                      <a:extLst>
+                        <a:ext uri="{28A0092B-C50C-407E-A947-70E740481C1C}">
+                          <a14:useLocalDpi xmlns:a14="http://schemas.microsoft.com/office/drawing/2010/main" val="0"/>
+                        </a:ext>
+                      </a:extLst>
+                    </a:blip>
+                    <a:srcRect/>
+                    <a:stretch>
+                      <a:fillRect/>
+                    </a:stretch>
+                  </pic:blipFill>
+                  <pic:spPr bwMode="auto">
+                    <a:xfrm>
+                      <a:off x="0" y="0"/>
+                      <a:ext cx="5753100" cy="3048000"/>
+                    </a:xfrm>
+                    <a:prstGeom prst="rect">
+                      <a:avLst/>
+                    </a:prstGeom>
+                    <a:noFill/>
+                    <a:ln>
+                      <a:noFill/>
+                    </a:ln>
+                  </pic:spPr>
+                </pic:pic>
+              </a:graphicData>
+            </a:graphic>
+          </wp:inline>
+        </w:drawing>
+      </w:r>
+      <w:r>
+        <w:rPr>
+          <w:noProof/>
+        </w:rPr>
+        <w:drawing>
+          <wp:inline distT="0" distB="0" distL="0" distR="0" wp14:anchorId="2DB135FB" wp14:editId="1E3ACBA2">
+            <wp:extent cx="5753100" cy="2628900"/>
+            <wp:effectExtent l="0" t="0" r="0" b="0"/>
+            <wp:docPr id="1030011440" name="Afbeelding 5"/>
+            <wp:cNvGraphicFramePr>
+              <a:graphicFrameLocks xmlns:a="http://schemas.openxmlformats.org/drawingml/2006/main" noChangeAspect="1"/>
+            </wp:cNvGraphicFramePr>
+            <a:graphic xmlns:a="http://schemas.openxmlformats.org/drawingml/2006/main">
+              <a:graphicData uri="http://schemas.openxmlformats.org/drawingml/2006/picture">
+                <pic:pic xmlns:pic="http://schemas.openxmlformats.org/drawingml/2006/picture">
+                  <pic:nvPicPr>
+                    <pic:cNvPr id="0" name="Picture 5"/>
+                    <pic:cNvPicPr>
+                      <a:picLocks noChangeAspect="1" noChangeArrowheads="1"/>
+                    </pic:cNvPicPr>
+                  </pic:nvPicPr>
+                  <pic:blipFill>
+                    <a:blip r:embed="rId16">
+                      <a:extLst>
+                        <a:ext uri="{28A0092B-C50C-407E-A947-70E740481C1C}">
+                          <a14:useLocalDpi xmlns:a14="http://schemas.microsoft.com/office/drawing/2010/main" val="0"/>
+                        </a:ext>
+                      </a:extLst>
+                    </a:blip>
+                    <a:srcRect/>
+                    <a:stretch>
+                      <a:fillRect/>
+                    </a:stretch>
+                  </pic:blipFill>
+                  <pic:spPr bwMode="auto">
+                    <a:xfrm>
+                      <a:off x="0" y="0"/>
+                      <a:ext cx="5753100" cy="2628900"/>
+                    </a:xfrm>
+                    <a:prstGeom prst="rect">
+                      <a:avLst/>
+                    </a:prstGeom>
+                    <a:noFill/>
+                    <a:ln>
+                      <a:noFill/>
+                    </a:ln>
+                  </pic:spPr>
+                </pic:pic>
+              </a:graphicData>
+            </a:graphic>
+          </wp:inline>
+        </w:drawing>
+      </w:r>
+      <w:r>
+        <w:rPr>
+          <w:noProof/>
+        </w:rPr>
+        <w:lastRenderedPageBreak/>
+        <w:drawing>
+          <wp:inline distT="0" distB="0" distL="0" distR="0" wp14:anchorId="4B8B574C" wp14:editId="774236A1">
+            <wp:extent cx="5762625" cy="4448175"/>
+            <wp:effectExtent l="0" t="0" r="9525" b="9525"/>
+            <wp:docPr id="1593063700" name="Afbeelding 6"/>
+            <wp:cNvGraphicFramePr>
+              <a:graphicFrameLocks xmlns:a="http://schemas.openxmlformats.org/drawingml/2006/main" noChangeAspect="1"/>
+            </wp:cNvGraphicFramePr>
+            <a:graphic xmlns:a="http://schemas.openxmlformats.org/drawingml/2006/main">
+              <a:graphicData uri="http://schemas.openxmlformats.org/drawingml/2006/picture">
+                <pic:pic xmlns:pic="http://schemas.openxmlformats.org/drawingml/2006/picture">
+                  <pic:nvPicPr>
+                    <pic:cNvPr id="0" name="Picture 6"/>
+                    <pic:cNvPicPr>
+                      <a:picLocks noChangeAspect="1" noChangeArrowheads="1"/>
+                    </pic:cNvPicPr>
+                  </pic:nvPicPr>
+                  <pic:blipFill>
+                    <a:blip r:embed="rId17">
+                      <a:extLst>
+                        <a:ext uri="{28A0092B-C50C-407E-A947-70E740481C1C}">
+                          <a14:useLocalDpi xmlns:a14="http://schemas.microsoft.com/office/drawing/2010/main" val="0"/>
+                        </a:ext>
+                      </a:extLst>
+                    </a:blip>
+                    <a:srcRect/>
+                    <a:stretch>
+                      <a:fillRect/>
+                    </a:stretch>
+                  </pic:blipFill>
+                  <pic:spPr bwMode="auto">
+                    <a:xfrm>
+                      <a:off x="0" y="0"/>
+                      <a:ext cx="5762625" cy="4448175"/>
+                    </a:xfrm>
+                    <a:prstGeom prst="rect">
+                      <a:avLst/>
+                    </a:prstGeom>
+                    <a:noFill/>
+                    <a:ln>
+                      <a:noFill/>
+                    </a:ln>
+                  </pic:spPr>
+                </pic:pic>
+              </a:graphicData>
+            </a:graphic>
+          </wp:inline>
+        </w:drawing>
+      </w:r>
+      <w:r>
+        <w:rPr>
+          <w:noProof/>
+        </w:rPr>
+        <w:drawing>
+          <wp:inline distT="0" distB="0" distL="0" distR="0" wp14:anchorId="35B43F63" wp14:editId="2004435E">
+            <wp:extent cx="5753100" cy="2447925"/>
+            <wp:effectExtent l="0" t="0" r="0" b="9525"/>
+            <wp:docPr id="795572376" name="Afbeelding 7"/>
+            <wp:cNvGraphicFramePr>
+              <a:graphicFrameLocks xmlns:a="http://schemas.openxmlformats.org/drawingml/2006/main" noChangeAspect="1"/>
+            </wp:cNvGraphicFramePr>
+            <a:graphic xmlns:a="http://schemas.openxmlformats.org/drawingml/2006/main">
+              <a:graphicData uri="http://schemas.openxmlformats.org/drawingml/2006/picture">
+                <pic:pic xmlns:pic="http://schemas.openxmlformats.org/drawingml/2006/picture">
+                  <pic:nvPicPr>
+                    <pic:cNvPr id="0" name="Picture 7"/>
+                    <pic:cNvPicPr>
+                      <a:picLocks noChangeAspect="1" noChangeArrowheads="1"/>
+                    </pic:cNvPicPr>
+                  </pic:nvPicPr>
+                  <pic:blipFill>
+                    <a:blip r:embed="rId18">
+                      <a:extLst>
+                        <a:ext uri="{28A0092B-C50C-407E-A947-70E740481C1C}">
+                          <a14:useLocalDpi xmlns:a14="http://schemas.microsoft.com/office/drawing/2010/main" val="0"/>
+                        </a:ext>
+                      </a:extLst>
+                    </a:blip>
+                    <a:srcRect/>
+                    <a:stretch>
+                      <a:fillRect/>
+                    </a:stretch>
+                  </pic:blipFill>
+                  <pic:spPr bwMode="auto">
+                    <a:xfrm>
+                      <a:off x="0" y="0"/>
+                      <a:ext cx="5753100" cy="2447925"/>
+                    </a:xfrm>
+                    <a:prstGeom prst="rect">
+                      <a:avLst/>
+                    </a:prstGeom>
+                    <a:noFill/>
+                    <a:ln>
+                      <a:noFill/>
+                    </a:ln>
+                  </pic:spPr>
+                </pic:pic>
+              </a:graphicData>
+            </a:graphic>
+          </wp:inline>
+        </w:drawing>
+      </w:r>
+    </w:p>
     <w:sectPr>
-      <w:footerReference w:type="default" r:id="rId6"/>
+      <w:footerReference w:type="default" r:id="rId19"/>
       <w:pgSz w:w="11906" w:h="16838"/>
       <w:pgMar w:top="1417" w:right="1417" w:bottom="1417" w:left="1417" w:header="708" w:footer="708" w:gutter="0"/>
       <w:cols w:space="708"/>
@@ -510,6 +2377,163 @@
     </w:p>
   </w:footnote>
 </w:footnotes>
+</file>
+
+<file path=word/numbering.xml><?xml version="1.0" encoding="utf-8"?>
+<w:numbering xmlns:wpc="http://schemas.microsoft.com/office/word/2010/wordprocessingCanvas" xmlns:cx="http://schemas.microsoft.com/office/drawing/2014/chartex" xmlns:cx1="http://schemas.microsoft.com/office/drawing/2015/9/8/chartex" xmlns:cx2="http://schemas.microsoft.com/office/drawing/2015/10/21/chartex" xmlns:cx3="http://schemas.microsoft.com/office/drawing/2016/5/9/chartex" xmlns:cx4="http://schemas.microsoft.com/office/drawing/2016/5/10/chartex" xmlns:cx5="http://schemas.microsoft.com/office/drawing/2016/5/11/chartex" xmlns:cx6="http://schemas.microsoft.com/office/drawing/2016/5/12/chartex" xmlns:cx7="http://schemas.microsoft.com/office/drawing/2016/5/13/chartex" xmlns:cx8="http://schemas.microsoft.com/office/drawing/2016/5/14/chartex" xmlns:mc="http://schemas.openxmlformats.org/markup-compatibility/2006" xmlns:aink="http://schemas.microsoft.com/office/drawing/2016/ink" xmlns:am3d="http://schemas.microsoft.com/office/drawing/2017/model3d" xmlns:o="urn:schemas-microsoft-com:office:office" xmlns:oel="http://schemas.microsoft.com/office/2019/extlst" xmlns:r="http://schemas.openxmlformats.org/officeDocument/2006/relationships" xmlns:m="http://schemas.openxmlformats.org/officeDocument/2006/math" xmlns:v="urn:schemas-microsoft-com:vml" xmlns:wp14="http://schemas.microsoft.com/office/word/2010/wordprocessingDrawing" xmlns:wp="http://schemas.openxmlformats.org/drawingml/2006/wordprocessingDrawing" xmlns:w10="urn:schemas-microsoft-com:office:word" xmlns:w="http://schemas.openxmlformats.org/wordprocessingml/2006/main" xmlns:w14="http://schemas.microsoft.com/office/word/2010/wordml" xmlns:w15="http://schemas.microsoft.com/office/word/2012/wordml" xmlns:w16cex="http://schemas.microsoft.com/office/word/2018/wordml/cex" xmlns:w16cid="http://schemas.microsoft.com/office/word/2016/wordml/cid" xmlns:w16="http://schemas.microsoft.com/office/word/2018/wordml" xmlns:w16sdtdh="http://schemas.microsoft.com/office/word/2020/wordml/sdtdatahash" xmlns:w16se="http://schemas.microsoft.com/office/word/2015/wordml/symex" xmlns:wpg="http://schemas.microsoft.com/office/word/2010/wordprocessingGroup" xmlns:wpi="http://schemas.microsoft.com/office/word/2010/wordprocessingInk" xmlns:wne="http://schemas.microsoft.com/office/word/2006/wordml" xmlns:wps="http://schemas.microsoft.com/office/word/2010/wordprocessingShape" mc:Ignorable="w14 w15 w16se w16cid w16 w16cex w16sdtdh wp14">
+  <w:abstractNum w:abstractNumId="0" w15:restartNumberingAfterBreak="0">
+    <w:nsid w:val="74681BA2"/>
+    <w:multiLevelType w:val="multilevel"/>
+    <w:tmpl w:val="7F067BF0"/>
+    <w:lvl w:ilvl="0">
+      <w:start w:val="1"/>
+      <w:numFmt w:val="bullet"/>
+      <w:lvlText w:val=""/>
+      <w:lvlJc w:val="left"/>
+      <w:pPr>
+        <w:tabs>
+          <w:tab w:val="num" w:pos="720"/>
+        </w:tabs>
+        <w:ind w:left="720" w:hanging="360"/>
+      </w:pPr>
+      <w:rPr>
+        <w:rFonts w:ascii="Symbol" w:hAnsi="Symbol" w:hint="default"/>
+        <w:sz w:val="20"/>
+      </w:rPr>
+    </w:lvl>
+    <w:lvl w:ilvl="1" w:tentative="1">
+      <w:start w:val="1"/>
+      <w:numFmt w:val="bullet"/>
+      <w:lvlText w:val=""/>
+      <w:lvlJc w:val="left"/>
+      <w:pPr>
+        <w:tabs>
+          <w:tab w:val="num" w:pos="1440"/>
+        </w:tabs>
+        <w:ind w:left="1440" w:hanging="360"/>
+      </w:pPr>
+      <w:rPr>
+        <w:rFonts w:ascii="Symbol" w:hAnsi="Symbol" w:hint="default"/>
+        <w:sz w:val="20"/>
+      </w:rPr>
+    </w:lvl>
+    <w:lvl w:ilvl="2" w:tentative="1">
+      <w:start w:val="1"/>
+      <w:numFmt w:val="bullet"/>
+      <w:lvlText w:val=""/>
+      <w:lvlJc w:val="left"/>
+      <w:pPr>
+        <w:tabs>
+          <w:tab w:val="num" w:pos="2160"/>
+        </w:tabs>
+        <w:ind w:left="2160" w:hanging="360"/>
+      </w:pPr>
+      <w:rPr>
+        <w:rFonts w:ascii="Symbol" w:hAnsi="Symbol" w:hint="default"/>
+        <w:sz w:val="20"/>
+      </w:rPr>
+    </w:lvl>
+    <w:lvl w:ilvl="3" w:tentative="1">
+      <w:start w:val="1"/>
+      <w:numFmt w:val="bullet"/>
+      <w:lvlText w:val=""/>
+      <w:lvlJc w:val="left"/>
+      <w:pPr>
+        <w:tabs>
+          <w:tab w:val="num" w:pos="2880"/>
+        </w:tabs>
+        <w:ind w:left="2880" w:hanging="360"/>
+      </w:pPr>
+      <w:rPr>
+        <w:rFonts w:ascii="Symbol" w:hAnsi="Symbol" w:hint="default"/>
+        <w:sz w:val="20"/>
+      </w:rPr>
+    </w:lvl>
+    <w:lvl w:ilvl="4" w:tentative="1">
+      <w:start w:val="1"/>
+      <w:numFmt w:val="bullet"/>
+      <w:lvlText w:val=""/>
+      <w:lvlJc w:val="left"/>
+      <w:pPr>
+        <w:tabs>
+          <w:tab w:val="num" w:pos="3600"/>
+        </w:tabs>
+        <w:ind w:left="3600" w:hanging="360"/>
+      </w:pPr>
+      <w:rPr>
+        <w:rFonts w:ascii="Symbol" w:hAnsi="Symbol" w:hint="default"/>
+        <w:sz w:val="20"/>
+      </w:rPr>
+    </w:lvl>
+    <w:lvl w:ilvl="5" w:tentative="1">
+      <w:start w:val="1"/>
+      <w:numFmt w:val="bullet"/>
+      <w:lvlText w:val=""/>
+      <w:lvlJc w:val="left"/>
+      <w:pPr>
+        <w:tabs>
+          <w:tab w:val="num" w:pos="4320"/>
+        </w:tabs>
+        <w:ind w:left="4320" w:hanging="360"/>
+      </w:pPr>
+      <w:rPr>
+        <w:rFonts w:ascii="Symbol" w:hAnsi="Symbol" w:hint="default"/>
+        <w:sz w:val="20"/>
+      </w:rPr>
+    </w:lvl>
+    <w:lvl w:ilvl="6" w:tentative="1">
+      <w:start w:val="1"/>
+      <w:numFmt w:val="bullet"/>
+      <w:lvlText w:val=""/>
+      <w:lvlJc w:val="left"/>
+      <w:pPr>
+        <w:tabs>
+          <w:tab w:val="num" w:pos="5040"/>
+        </w:tabs>
+        <w:ind w:left="5040" w:hanging="360"/>
+      </w:pPr>
+      <w:rPr>
+        <w:rFonts w:ascii="Symbol" w:hAnsi="Symbol" w:hint="default"/>
+        <w:sz w:val="20"/>
+      </w:rPr>
+    </w:lvl>
+    <w:lvl w:ilvl="7" w:tentative="1">
+      <w:start w:val="1"/>
+      <w:numFmt w:val="bullet"/>
+      <w:lvlText w:val=""/>
+      <w:lvlJc w:val="left"/>
+      <w:pPr>
+        <w:tabs>
+          <w:tab w:val="num" w:pos="5760"/>
+        </w:tabs>
+        <w:ind w:left="5760" w:hanging="360"/>
+      </w:pPr>
+      <w:rPr>
+        <w:rFonts w:ascii="Symbol" w:hAnsi="Symbol" w:hint="default"/>
+        <w:sz w:val="20"/>
+      </w:rPr>
+    </w:lvl>
+    <w:lvl w:ilvl="8" w:tentative="1">
+      <w:start w:val="1"/>
+      <w:numFmt w:val="bullet"/>
+      <w:lvlText w:val=""/>
+      <w:lvlJc w:val="left"/>
+      <w:pPr>
+        <w:tabs>
+          <w:tab w:val="num" w:pos="6480"/>
+        </w:tabs>
+        <w:ind w:left="6480" w:hanging="360"/>
+      </w:pPr>
+      <w:rPr>
+        <w:rFonts w:ascii="Symbol" w:hAnsi="Symbol" w:hint="default"/>
+        <w:sz w:val="20"/>
+      </w:rPr>
+    </w:lvl>
+  </w:abstractNum>
+  <w:num w:numId="1" w16cid:durableId="360594954">
+    <w:abstractNumId w:val="0"/>
+  </w:num>
+</w:numbering>
 </file>
 
 <file path=word/styles.xml><?xml version="1.0" encoding="utf-8"?>
@@ -934,6 +2958,28 @@
       <w:szCs w:val="32"/>
     </w:rPr>
   </w:style>
+  <w:style w:type="paragraph" w:styleId="Kop2">
+    <w:name w:val="heading 2"/>
+    <w:basedOn w:val="Standaard"/>
+    <w:next w:val="Standaard"/>
+    <w:link w:val="Kop2Char"/>
+    <w:uiPriority w:val="9"/>
+    <w:unhideWhenUsed/>
+    <w:qFormat/>
+    <w:rsid w:val="00B811DE"/>
+    <w:pPr>
+      <w:keepNext/>
+      <w:keepLines/>
+      <w:spacing w:before="40" w:after="0"/>
+      <w:outlineLvl w:val="1"/>
+    </w:pPr>
+    <w:rPr>
+      <w:rFonts w:asciiTheme="majorHAnsi" w:eastAsiaTheme="majorEastAsia" w:hAnsiTheme="majorHAnsi" w:cstheme="majorBidi"/>
+      <w:color w:val="2F5496" w:themeColor="accent1" w:themeShade="BF"/>
+      <w:sz w:val="26"/>
+      <w:szCs w:val="26"/>
+    </w:rPr>
+  </w:style>
   <w:style w:type="character" w:default="1" w:styleId="Standaardalinea-lettertype">
     <w:name w:val="Default Paragraph Font"/>
     <w:uiPriority w:val="1"/>
@@ -1100,6 +3146,51 @@
       <w:color w:val="0563C1" w:themeColor="hyperlink"/>
       <w:u w:val="single"/>
     </w:rPr>
+  </w:style>
+  <w:style w:type="paragraph" w:styleId="Normaalweb">
+    <w:name w:val="Normal (Web)"/>
+    <w:basedOn w:val="Standaard"/>
+    <w:uiPriority w:val="99"/>
+    <w:semiHidden/>
+    <w:unhideWhenUsed/>
+    <w:rsid w:val="00B811DE"/>
+    <w:pPr>
+      <w:spacing w:before="100" w:beforeAutospacing="1" w:after="100" w:afterAutospacing="1" w:line="240" w:lineRule="auto"/>
+    </w:pPr>
+    <w:rPr>
+      <w:rFonts w:ascii="Times New Roman" w:eastAsia="Times New Roman" w:hAnsi="Times New Roman" w:cs="Times New Roman"/>
+      <w:kern w:val="0"/>
+      <w:sz w:val="24"/>
+      <w:szCs w:val="24"/>
+      <w:lang w:eastAsia="nl-NL"/>
+      <w14:ligatures w14:val="none"/>
+    </w:rPr>
+  </w:style>
+  <w:style w:type="character" w:customStyle="1" w:styleId="Kop2Char">
+    <w:name w:val="Kop 2 Char"/>
+    <w:basedOn w:val="Standaardalinea-lettertype"/>
+    <w:link w:val="Kop2"/>
+    <w:uiPriority w:val="9"/>
+    <w:rsid w:val="00B811DE"/>
+    <w:rPr>
+      <w:rFonts w:asciiTheme="majorHAnsi" w:eastAsiaTheme="majorEastAsia" w:hAnsiTheme="majorHAnsi" w:cstheme="majorBidi"/>
+      <w:color w:val="2F5496" w:themeColor="accent1" w:themeShade="BF"/>
+      <w:sz w:val="26"/>
+      <w:szCs w:val="26"/>
+    </w:rPr>
+  </w:style>
+  <w:style w:type="paragraph" w:styleId="Inhopg2">
+    <w:name w:val="toc 2"/>
+    <w:basedOn w:val="Standaard"/>
+    <w:next w:val="Standaard"/>
+    <w:autoRedefine/>
+    <w:uiPriority w:val="39"/>
+    <w:unhideWhenUsed/>
+    <w:rsid w:val="00D90373"/>
+    <w:pPr>
+      <w:spacing w:after="100"/>
+      <w:ind w:left="220"/>
+    </w:pPr>
   </w:style>
 </w:styles>
 </file>

</xml_diff>